<commit_message>
fixed the extraction steps and the nuget case for the distributor package.
</commit_message>
<xml_diff>
--- a/Lab201/Lab201.docx
+++ b/Lab201/Lab201.docx
@@ -4571,12 +4571,52 @@
         </w:r>
       </w:hyperlink>
       <w:r>
-        <w:t xml:space="preserve">) and extract it to </w:t>
+        <w:t>)</w:t>
+      </w:r>
+    </w:p>
+    <w:p>
+      <w:r>
+        <w:t xml:space="preserve">Right click on the Lab201.zip file and select </w:t>
       </w:r>
       <w:r>
         <w:rPr>
           <w:b/>
         </w:rPr>
+        <w:t>Properties</w:t>
+      </w:r>
+      <w:r>
+        <w:t xml:space="preserve"> and then click the </w:t>
+      </w:r>
+      <w:r>
+        <w:rPr>
+          <w:b/>
+        </w:rPr>
+        <w:t>Unblock</w:t>
+      </w:r>
+      <w:r>
+        <w:t xml:space="preserve"> button and click </w:t>
+      </w:r>
+      <w:r>
+        <w:rPr>
+          <w:b/>
+        </w:rPr>
+        <w:t>Ok</w:t>
+      </w:r>
+      <w:r>
+        <w:t>.</w:t>
+      </w:r>
+    </w:p>
+    <w:p>
+      <w:r>
+        <w:t>E</w:t>
+      </w:r>
+      <w:r>
+        <w:t xml:space="preserve">xtract it to </w:t>
+      </w:r>
+      <w:r>
+        <w:rPr>
+          <w:b/>
+        </w:rPr>
         <w:t>C</w:t>
       </w:r>
       <w:r>
@@ -4591,13 +4631,81 @@
     </w:p>
     <w:p>
       <w:r>
+        <w:t xml:space="preserve">Open a new instance of </w:t>
+      </w:r>
+      <w:r>
+        <w:rPr>
+          <w:b/>
+        </w:rPr>
+        <w:t>Visual Studio 2012</w:t>
+      </w:r>
+      <w:r>
+        <w:t xml:space="preserve"> and make sure to run it as an administrator and open </w:t>
+      </w:r>
+      <w:proofErr w:type="spellStart"/>
+      <w:r>
+        <w:rPr>
+          <w:b/>
+        </w:rPr>
+        <w:t>Retail.Scaleout</w:t>
+      </w:r>
+      <w:proofErr w:type="spellEnd"/>
+      <w:r>
+        <w:t xml:space="preserve"> solution from </w:t>
+      </w:r>
+      <w:r>
+        <w:rPr>
+          <w:b/>
+        </w:rPr>
+        <w:t>C:\Hands on Labs\Exercises\Lab201</w:t>
+      </w:r>
+      <w:r>
+        <w:rPr>
+          <w:b/>
+        </w:rPr>
+        <w:t>\</w:t>
+      </w:r>
+      <w:proofErr w:type="gramStart"/>
+      <w:r>
+        <w:rPr>
+          <w:b/>
+        </w:rPr>
+        <w:t xml:space="preserve">Exercise </w:t>
+      </w:r>
+      <w:r>
+        <w:t>.</w:t>
+      </w:r>
+      <w:proofErr w:type="gramEnd"/>
+    </w:p>
+    <w:p>
+      <w:r>
         <w:t xml:space="preserve">Right click on the solution and select, </w:t>
       </w:r>
       <w:r>
         <w:rPr>
           <w:b/>
         </w:rPr>
-        <w:t>Enable Package Restore</w:t>
+        <w:t xml:space="preserve">Enable </w:t>
+      </w:r>
+      <w:proofErr w:type="spellStart"/>
+      <w:r>
+        <w:rPr>
+          <w:b/>
+        </w:rPr>
+        <w:t>Nuget</w:t>
+      </w:r>
+      <w:proofErr w:type="spellEnd"/>
+      <w:r>
+        <w:rPr>
+          <w:b/>
+        </w:rPr>
+        <w:t xml:space="preserve"> </w:t>
+      </w:r>
+      <w:r>
+        <w:rPr>
+          <w:b/>
+        </w:rPr>
+        <w:t>Package Restore</w:t>
       </w:r>
       <w:r>
         <w:t xml:space="preserve"> and click </w:t>
@@ -4621,48 +4729,6 @@
       <w:r>
         <w:t xml:space="preserve"> packages.</w:t>
       </w:r>
-    </w:p>
-    <w:p>
-      <w:r>
-        <w:t>Open a new instance of Visual Studio 2012 and make sure to run it as an administrator</w:t>
-      </w:r>
-      <w:r>
-        <w:t xml:space="preserve"> and open </w:t>
-      </w:r>
-      <w:proofErr w:type="spellStart"/>
-      <w:r>
-        <w:rPr>
-          <w:b/>
-        </w:rPr>
-        <w:t>Retail.Scaleout</w:t>
-      </w:r>
-      <w:proofErr w:type="spellEnd"/>
-      <w:r>
-        <w:t xml:space="preserve"> solution from </w:t>
-      </w:r>
-      <w:r>
-        <w:rPr>
-          <w:b/>
-        </w:rPr>
-        <w:t>C:\Hands on Labs\Exercises\Lab201</w:t>
-      </w:r>
-      <w:r>
-        <w:rPr>
-          <w:b/>
-        </w:rPr>
-        <w:t>\</w:t>
-      </w:r>
-      <w:proofErr w:type="gramStart"/>
-      <w:r>
-        <w:rPr>
-          <w:b/>
-        </w:rPr>
-        <w:t xml:space="preserve">Exercise </w:t>
-      </w:r>
-      <w:r>
-        <w:t>.</w:t>
-      </w:r>
-      <w:proofErr w:type="gramEnd"/>
     </w:p>
     <w:p>
       <w:r>
@@ -4745,10 +4811,7 @@
     </w:p>
     <w:p>
       <w:r>
-        <w:t>S</w:t>
-      </w:r>
-      <w:r>
-        <w:t xml:space="preserve">tart </w:t>
+        <w:t xml:space="preserve">Start </w:t>
       </w:r>
       <w:proofErr w:type="gramStart"/>
       <w:r>
@@ -4756,10 +4819,7 @@
       </w:r>
       <w:proofErr w:type="spellStart"/>
       <w:r>
-        <w:t>Retail.Orders.</w:t>
-      </w:r>
-      <w:r>
-        <w:t>Sender</w:t>
+        <w:t>Retail.Orders.Sender</w:t>
       </w:r>
       <w:proofErr w:type="spellEnd"/>
       <w:proofErr w:type="gramEnd"/>
@@ -4772,10 +4832,7 @@
       </w:r>
       <w:proofErr w:type="spellEnd"/>
       <w:r>
-        <w:t xml:space="preserve"> -&gt; Debug -&gt; Start New Insta</w:t>
-      </w:r>
-      <w:r>
-        <w:t xml:space="preserve">nce and click Enter and this should send the </w:t>
+        <w:t xml:space="preserve"> -&gt; Debug -&gt; Start New Instance and click Enter and this should send the </w:t>
       </w:r>
       <w:proofErr w:type="spellStart"/>
       <w:r>
@@ -4890,7 +4947,13 @@
         <w:rPr>
           <w:b/>
         </w:rPr>
-        <w:t>NServiceBus.Distributor.Msmq</w:t>
+        <w:t>NServiceBus.Distributor.M</w:t>
+      </w:r>
+      <w:r>
+        <w:rPr>
+          <w:b/>
+        </w:rPr>
+        <w:t>SMQ</w:t>
       </w:r>
       <w:proofErr w:type="spellEnd"/>
       <w:r>
@@ -4904,7 +4967,15 @@
         <w:rPr>
           <w:b/>
         </w:rPr>
-        <w:t>Retail.Orders.Handler</w:t>
+        <w:t>Retail.</w:t>
+      </w:r>
+      <w:bookmarkStart w:id="2" w:name="_GoBack"/>
+      <w:bookmarkEnd w:id="2"/>
+      <w:r>
+        <w:rPr>
+          <w:b/>
+        </w:rPr>
+        <w:t>Orders.Handler</w:t>
       </w:r>
       <w:proofErr w:type="spellEnd"/>
     </w:p>
@@ -6025,7 +6096,7 @@
       <w:pPr>
         <w:pStyle w:val="Heading2"/>
       </w:pPr>
-      <w:bookmarkStart w:id="2" w:name="_Toc405807381"/>
+      <w:bookmarkStart w:id="3" w:name="_Toc405807381"/>
       <w:r>
         <w:t xml:space="preserve">Task </w:t>
       </w:r>
@@ -6052,7 +6123,7 @@
       <w:r>
         <w:t>machine</w:t>
       </w:r>
-      <w:bookmarkEnd w:id="2"/>
+      <w:bookmarkEnd w:id="3"/>
       <w:r>
         <w:t xml:space="preserve"> </w:t>
       </w:r>
@@ -6986,7 +7057,7 @@
       <w:pPr>
         <w:pStyle w:val="Heading2"/>
       </w:pPr>
-      <w:bookmarkStart w:id="3" w:name="_Toc405807382"/>
+      <w:bookmarkStart w:id="4" w:name="_Toc405807382"/>
       <w:r>
         <w:t xml:space="preserve">Task </w:t>
       </w:r>
@@ -7013,7 +7084,7 @@
       <w:r>
         <w:t>machine</w:t>
       </w:r>
-      <w:bookmarkEnd w:id="3"/>
+      <w:bookmarkEnd w:id="4"/>
       <w:r>
         <w:t xml:space="preserve"> </w:t>
       </w:r>
@@ -8326,7 +8397,7 @@
       <w:pPr>
         <w:pStyle w:val="Heading2"/>
       </w:pPr>
-      <w:bookmarkStart w:id="4" w:name="_Toc405807383"/>
+      <w:bookmarkStart w:id="5" w:name="_Toc405807383"/>
       <w:r>
         <w:t xml:space="preserve">Task </w:t>
       </w:r>
@@ -8353,7 +8424,7 @@
       <w:r>
         <w:t>machine</w:t>
       </w:r>
-      <w:bookmarkEnd w:id="4"/>
+      <w:bookmarkEnd w:id="5"/>
       <w:r>
         <w:t xml:space="preserve"> </w:t>
       </w:r>
@@ -8399,8 +8470,6 @@
           <w:numId w:val="21"/>
         </w:numPr>
       </w:pPr>
-      <w:bookmarkStart w:id="5" w:name="_GoBack"/>
-      <w:bookmarkEnd w:id="5"/>
       <w:r>
         <w:t>C</w:t>
       </w:r>
@@ -9502,7 +9571,7 @@
               </w14:shadow>
               <w14:numForm w14:val="oldStyle"/>
             </w:rPr>
-            <w:t>10</w:t>
+            <w:t>6</w:t>
           </w:r>
           <w:r>
             <w:rPr>
@@ -14493,7 +14562,7 @@
 </file>
 
 <file path=customXml/itemProps1.xml><?xml version="1.0" encoding="utf-8"?>
-<ds:datastoreItem xmlns:ds="http://schemas.openxmlformats.org/officeDocument/2006/customXml" ds:itemID="{26152669-0905-4E66-A236-FB9FB64AE376}">
+<ds:datastoreItem xmlns:ds="http://schemas.openxmlformats.org/officeDocument/2006/customXml" ds:itemID="{02E33700-B3DC-4D76-AB7F-1FC8AFB924FD}">
   <ds:schemaRefs>
     <ds:schemaRef ds:uri="http://schemas.openxmlformats.org/officeDocument/2006/bibliography"/>
   </ds:schemaRefs>

</xml_diff>